<commit_message>
feat: thank you so much Lord Jesus Christ for helping me so much Father God
I LOVE YOU SO SO SO MUCH LORD JESUS CHRIST OUR HEAVENLY FATHER OUR KING OF KINGS AND OUR LORD OF LORDS THANK YOU SO MUCH FATHER GOD IN JESUS HOLY NAME I PRAY LORD JESUS CHRIST YOUR WILL BE DONE NOT MINE FOREVER AND EVER AMEN AND AMEN
</commit_message>
<xml_diff>
--- a/University/y2t2/DB/tasks/lb1/res/Онищенко _ КНТ-122 _ Лаба№1 _ Варіант19.docx
+++ b/University/y2t2/DB/tasks/lb1/res/Онищенко _ КНТ-122 _ Лаба№1 _ Варіант19.docx
@@ -116,6 +116,12 @@
         <w:t>№</w:t>
       </w:r>
       <w:r>
+        <w:rPr>
+          <w:lang w:val="en-US"/>
+        </w:rPr>
+        <w:t>1</w:t>
+      </w:r>
+      <w:r>
         <w:t xml:space="preserve"> </w:t>
       </w:r>
     </w:p>
@@ -143,6 +149,9 @@
       </w:pPr>
       <w:r>
         <w:t>«</w:t>
+      </w:r>
+      <w:r>
+        <w:t>Створення схеми бази даних</w:t>
       </w:r>
       <w:r>
         <w:t>»</w:t>
@@ -340,7 +349,7 @@
       </w:pPr>
       <w:r>
         <w:lastRenderedPageBreak/>
-        <w:t>Назва</w:t>
+        <w:t>СТВОРЕННЯ СХЕМИ БАЗИ ДАНИХ</w:t>
       </w:r>
     </w:p>
     <w:p>
@@ -360,6 +369,95 @@
       <w:pPr>
         <w:pStyle w:val="P"/>
       </w:pPr>
+      <w:r>
+        <w:t xml:space="preserve">Ознайомитися з системою керування базами даних </w:t>
+      </w:r>
+      <w:r>
+        <w:rPr>
+          <w:lang w:val="en-US"/>
+        </w:rPr>
+        <w:t xml:space="preserve">PostgreSQL, </w:t>
+      </w:r>
+      <w:r>
+        <w:t>набути  початкових навичок роботи з нею та створити схему бази даних.</w:t>
+      </w:r>
+    </w:p>
+    <w:p>
+      <w:pPr>
+        <w:pStyle w:val="P"/>
+      </w:pPr>
+    </w:p>
+    <w:p>
+      <w:pPr>
+        <w:pStyle w:val="H2"/>
+      </w:pPr>
+      <w:r>
+        <w:t>Завдання до роботи</w:t>
+      </w:r>
+    </w:p>
+    <w:p>
+      <w:pPr>
+        <w:pStyle w:val="P"/>
+      </w:pPr>
+    </w:p>
+    <w:p>
+      <w:pPr>
+        <w:pStyle w:val="P"/>
+        <w:numPr>
+          <w:ilvl w:val="0"/>
+          <w:numId w:val="2"/>
+        </w:numPr>
+      </w:pPr>
+      <w:r>
+        <w:t>Ознайомитися зі змістом теоретичних відомостей</w:t>
+      </w:r>
+    </w:p>
+    <w:p>
+      <w:pPr>
+        <w:pStyle w:val="P"/>
+        <w:numPr>
+          <w:ilvl w:val="0"/>
+          <w:numId w:val="2"/>
+        </w:numPr>
+      </w:pPr>
+      <w:r>
+        <w:t xml:space="preserve">Відповідно до індивідуального завдання розробити схему бази даних за допомогою інструментів </w:t>
+      </w:r>
+      <w:proofErr w:type="spellStart"/>
+      <w:r>
+        <w:rPr>
+          <w:lang w:val="en-US"/>
+        </w:rPr>
+        <w:t>PgAdmin</w:t>
+      </w:r>
+      <w:proofErr w:type="spellEnd"/>
+      <w:r>
+        <w:rPr>
+          <w:lang w:val="en-US"/>
+        </w:rPr>
+        <w:t xml:space="preserve"> </w:t>
+      </w:r>
+      <w:r>
+        <w:t xml:space="preserve">та мови </w:t>
+      </w:r>
+      <w:r>
+        <w:rPr>
+          <w:lang w:val="en-US"/>
+        </w:rPr>
+        <w:t>SQL</w:t>
+      </w:r>
+    </w:p>
+    <w:p>
+      <w:pPr>
+        <w:pStyle w:val="P"/>
+        <w:numPr>
+          <w:ilvl w:val="0"/>
+          <w:numId w:val="2"/>
+        </w:numPr>
+      </w:pPr>
+      <w:r>
+        <w:t>Ввести необхідні дані</w:t>
+      </w:r>
     </w:p>
     <w:p>
       <w:pPr>
@@ -438,6 +536,241 @@
     </w:sectPr>
   </w:body>
 </w:document>
+</file>
+
+<file path=word/numbering.xml><?xml version="1.0" encoding="utf-8"?>
+<w:numbering xmlns:wpc="http://schemas.microsoft.com/office/word/2010/wordprocessingCanvas" xmlns:cx="http://schemas.microsoft.com/office/drawing/2014/chartex" xmlns:cx1="http://schemas.microsoft.com/office/drawing/2015/9/8/chartex" xmlns:cx2="http://schemas.microsoft.com/office/drawing/2015/10/21/chartex" xmlns:cx3="http://schemas.microsoft.com/office/drawing/2016/5/9/chartex" xmlns:cx4="http://schemas.microsoft.com/office/drawing/2016/5/10/chartex" xmlns:cx5="http://schemas.microsoft.com/office/drawing/2016/5/11/chartex" xmlns:cx6="http://schemas.microsoft.com/office/drawing/2016/5/12/chartex" xmlns:cx7="http://schemas.microsoft.com/office/drawing/2016/5/13/chartex" xmlns:cx8="http://schemas.microsoft.com/office/drawing/2016/5/14/chartex" xmlns:mc="http://schemas.openxmlformats.org/markup-compatibility/2006" xmlns:aink="http://schemas.microsoft.com/office/drawing/2016/ink" xmlns:am3d="http://schemas.microsoft.com/office/drawing/2017/model3d" xmlns:o="urn:schemas-microsoft-com:office:office" xmlns:r="http://schemas.openxmlformats.org/officeDocument/2006/relationships" xmlns:m="http://schemas.openxmlformats.org/officeDocument/2006/math" xmlns:v="urn:schemas-microsoft-com:vml" xmlns:wp14="http://schemas.microsoft.com/office/word/2010/wordprocessingDrawing" xmlns:wp="http://schemas.openxmlformats.org/drawingml/2006/wordprocessingDrawing" xmlns:w10="urn:schemas-microsoft-com:office:word" xmlns:w="http://schemas.openxmlformats.org/wordprocessingml/2006/main" xmlns:w14="http://schemas.microsoft.com/office/word/2010/wordml" xmlns:w15="http://schemas.microsoft.com/office/word/2012/wordml" xmlns:w16cex="http://schemas.microsoft.com/office/word/2018/wordml/cex" xmlns:w16cid="http://schemas.microsoft.com/office/word/2016/wordml/cid" xmlns:w16="http://schemas.microsoft.com/office/word/2018/wordml" xmlns:w16sdtdh="http://schemas.microsoft.com/office/word/2020/wordml/sdtdatahash" xmlns:w16se="http://schemas.microsoft.com/office/word/2015/wordml/symex" xmlns:wpg="http://schemas.microsoft.com/office/word/2010/wordprocessingGroup" xmlns:wpi="http://schemas.microsoft.com/office/word/2010/wordprocessingInk" xmlns:wne="http://schemas.microsoft.com/office/word/2006/wordml" xmlns:wps="http://schemas.microsoft.com/office/word/2010/wordprocessingShape" mc:Ignorable="w14 w15 w16se w16cid w16 w16cex w16sdtdh wp14">
+  <w:abstractNum w:abstractNumId="0" w15:restartNumberingAfterBreak="0">
+    <w:nsid w:val="3DFB02D8"/>
+    <w:multiLevelType w:val="hybridMultilevel"/>
+    <w:tmpl w:val="6F4C578E"/>
+    <w:lvl w:ilvl="0" w:tplc="21344D1A">
+      <w:numFmt w:val="bullet"/>
+      <w:lvlText w:val="-"/>
+      <w:lvlJc w:val="left"/>
+      <w:pPr>
+        <w:ind w:left="1211" w:hanging="360"/>
+      </w:pPr>
+      <w:rPr>
+        <w:rFonts w:ascii="Times New Roman" w:eastAsia="Times New Roman" w:hAnsi="Times New Roman" w:cs="Times New Roman" w:hint="default"/>
+      </w:rPr>
+    </w:lvl>
+    <w:lvl w:ilvl="1" w:tplc="04220003" w:tentative="1">
+      <w:start w:val="1"/>
+      <w:numFmt w:val="bullet"/>
+      <w:lvlText w:val="o"/>
+      <w:lvlJc w:val="left"/>
+      <w:pPr>
+        <w:ind w:left="1931" w:hanging="360"/>
+      </w:pPr>
+      <w:rPr>
+        <w:rFonts w:ascii="Courier New" w:hAnsi="Courier New" w:cs="Courier New" w:hint="default"/>
+      </w:rPr>
+    </w:lvl>
+    <w:lvl w:ilvl="2" w:tplc="04220005" w:tentative="1">
+      <w:start w:val="1"/>
+      <w:numFmt w:val="bullet"/>
+      <w:lvlText w:val=""/>
+      <w:lvlJc w:val="left"/>
+      <w:pPr>
+        <w:ind w:left="2651" w:hanging="360"/>
+      </w:pPr>
+      <w:rPr>
+        <w:rFonts w:ascii="Wingdings" w:hAnsi="Wingdings" w:hint="default"/>
+      </w:rPr>
+    </w:lvl>
+    <w:lvl w:ilvl="3" w:tplc="04220001" w:tentative="1">
+      <w:start w:val="1"/>
+      <w:numFmt w:val="bullet"/>
+      <w:lvlText w:val=""/>
+      <w:lvlJc w:val="left"/>
+      <w:pPr>
+        <w:ind w:left="3371" w:hanging="360"/>
+      </w:pPr>
+      <w:rPr>
+        <w:rFonts w:ascii="Symbol" w:hAnsi="Symbol" w:hint="default"/>
+      </w:rPr>
+    </w:lvl>
+    <w:lvl w:ilvl="4" w:tplc="04220003" w:tentative="1">
+      <w:start w:val="1"/>
+      <w:numFmt w:val="bullet"/>
+      <w:lvlText w:val="o"/>
+      <w:lvlJc w:val="left"/>
+      <w:pPr>
+        <w:ind w:left="4091" w:hanging="360"/>
+      </w:pPr>
+      <w:rPr>
+        <w:rFonts w:ascii="Courier New" w:hAnsi="Courier New" w:cs="Courier New" w:hint="default"/>
+      </w:rPr>
+    </w:lvl>
+    <w:lvl w:ilvl="5" w:tplc="04220005" w:tentative="1">
+      <w:start w:val="1"/>
+      <w:numFmt w:val="bullet"/>
+      <w:lvlText w:val=""/>
+      <w:lvlJc w:val="left"/>
+      <w:pPr>
+        <w:ind w:left="4811" w:hanging="360"/>
+      </w:pPr>
+      <w:rPr>
+        <w:rFonts w:ascii="Wingdings" w:hAnsi="Wingdings" w:hint="default"/>
+      </w:rPr>
+    </w:lvl>
+    <w:lvl w:ilvl="6" w:tplc="04220001" w:tentative="1">
+      <w:start w:val="1"/>
+      <w:numFmt w:val="bullet"/>
+      <w:lvlText w:val=""/>
+      <w:lvlJc w:val="left"/>
+      <w:pPr>
+        <w:ind w:left="5531" w:hanging="360"/>
+      </w:pPr>
+      <w:rPr>
+        <w:rFonts w:ascii="Symbol" w:hAnsi="Symbol" w:hint="default"/>
+      </w:rPr>
+    </w:lvl>
+    <w:lvl w:ilvl="7" w:tplc="04220003" w:tentative="1">
+      <w:start w:val="1"/>
+      <w:numFmt w:val="bullet"/>
+      <w:lvlText w:val="o"/>
+      <w:lvlJc w:val="left"/>
+      <w:pPr>
+        <w:ind w:left="6251" w:hanging="360"/>
+      </w:pPr>
+      <w:rPr>
+        <w:rFonts w:ascii="Courier New" w:hAnsi="Courier New" w:cs="Courier New" w:hint="default"/>
+      </w:rPr>
+    </w:lvl>
+    <w:lvl w:ilvl="8" w:tplc="04220005" w:tentative="1">
+      <w:start w:val="1"/>
+      <w:numFmt w:val="bullet"/>
+      <w:lvlText w:val=""/>
+      <w:lvlJc w:val="left"/>
+      <w:pPr>
+        <w:ind w:left="6971" w:hanging="360"/>
+      </w:pPr>
+      <w:rPr>
+        <w:rFonts w:ascii="Wingdings" w:hAnsi="Wingdings" w:hint="default"/>
+      </w:rPr>
+    </w:lvl>
+  </w:abstractNum>
+  <w:abstractNum w:abstractNumId="1" w15:restartNumberingAfterBreak="0">
+    <w:nsid w:val="4FB23688"/>
+    <w:multiLevelType w:val="hybridMultilevel"/>
+    <w:tmpl w:val="E23498AA"/>
+    <w:lvl w:ilvl="0" w:tplc="725EFF82">
+      <w:numFmt w:val="bullet"/>
+      <w:lvlText w:val="-"/>
+      <w:lvlJc w:val="left"/>
+      <w:pPr>
+        <w:ind w:left="1211" w:hanging="360"/>
+      </w:pPr>
+      <w:rPr>
+        <w:rFonts w:ascii="Times New Roman" w:eastAsia="Times New Roman" w:hAnsi="Times New Roman" w:cs="Times New Roman" w:hint="default"/>
+      </w:rPr>
+    </w:lvl>
+    <w:lvl w:ilvl="1" w:tplc="04220003" w:tentative="1">
+      <w:start w:val="1"/>
+      <w:numFmt w:val="bullet"/>
+      <w:lvlText w:val="o"/>
+      <w:lvlJc w:val="left"/>
+      <w:pPr>
+        <w:ind w:left="1931" w:hanging="360"/>
+      </w:pPr>
+      <w:rPr>
+        <w:rFonts w:ascii="Courier New" w:hAnsi="Courier New" w:cs="Courier New" w:hint="default"/>
+      </w:rPr>
+    </w:lvl>
+    <w:lvl w:ilvl="2" w:tplc="04220005" w:tentative="1">
+      <w:start w:val="1"/>
+      <w:numFmt w:val="bullet"/>
+      <w:lvlText w:val=""/>
+      <w:lvlJc w:val="left"/>
+      <w:pPr>
+        <w:ind w:left="2651" w:hanging="360"/>
+      </w:pPr>
+      <w:rPr>
+        <w:rFonts w:ascii="Wingdings" w:hAnsi="Wingdings" w:hint="default"/>
+      </w:rPr>
+    </w:lvl>
+    <w:lvl w:ilvl="3" w:tplc="04220001" w:tentative="1">
+      <w:start w:val="1"/>
+      <w:numFmt w:val="bullet"/>
+      <w:lvlText w:val=""/>
+      <w:lvlJc w:val="left"/>
+      <w:pPr>
+        <w:ind w:left="3371" w:hanging="360"/>
+      </w:pPr>
+      <w:rPr>
+        <w:rFonts w:ascii="Symbol" w:hAnsi="Symbol" w:hint="default"/>
+      </w:rPr>
+    </w:lvl>
+    <w:lvl w:ilvl="4" w:tplc="04220003" w:tentative="1">
+      <w:start w:val="1"/>
+      <w:numFmt w:val="bullet"/>
+      <w:lvlText w:val="o"/>
+      <w:lvlJc w:val="left"/>
+      <w:pPr>
+        <w:ind w:left="4091" w:hanging="360"/>
+      </w:pPr>
+      <w:rPr>
+        <w:rFonts w:ascii="Courier New" w:hAnsi="Courier New" w:cs="Courier New" w:hint="default"/>
+      </w:rPr>
+    </w:lvl>
+    <w:lvl w:ilvl="5" w:tplc="04220005" w:tentative="1">
+      <w:start w:val="1"/>
+      <w:numFmt w:val="bullet"/>
+      <w:lvlText w:val=""/>
+      <w:lvlJc w:val="left"/>
+      <w:pPr>
+        <w:ind w:left="4811" w:hanging="360"/>
+      </w:pPr>
+      <w:rPr>
+        <w:rFonts w:ascii="Wingdings" w:hAnsi="Wingdings" w:hint="default"/>
+      </w:rPr>
+    </w:lvl>
+    <w:lvl w:ilvl="6" w:tplc="04220001" w:tentative="1">
+      <w:start w:val="1"/>
+      <w:numFmt w:val="bullet"/>
+      <w:lvlText w:val=""/>
+      <w:lvlJc w:val="left"/>
+      <w:pPr>
+        <w:ind w:left="5531" w:hanging="360"/>
+      </w:pPr>
+      <w:rPr>
+        <w:rFonts w:ascii="Symbol" w:hAnsi="Symbol" w:hint="default"/>
+      </w:rPr>
+    </w:lvl>
+    <w:lvl w:ilvl="7" w:tplc="04220003" w:tentative="1">
+      <w:start w:val="1"/>
+      <w:numFmt w:val="bullet"/>
+      <w:lvlText w:val="o"/>
+      <w:lvlJc w:val="left"/>
+      <w:pPr>
+        <w:ind w:left="6251" w:hanging="360"/>
+      </w:pPr>
+      <w:rPr>
+        <w:rFonts w:ascii="Courier New" w:hAnsi="Courier New" w:cs="Courier New" w:hint="default"/>
+      </w:rPr>
+    </w:lvl>
+    <w:lvl w:ilvl="8" w:tplc="04220005" w:tentative="1">
+      <w:start w:val="1"/>
+      <w:numFmt w:val="bullet"/>
+      <w:lvlText w:val=""/>
+      <w:lvlJc w:val="left"/>
+      <w:pPr>
+        <w:ind w:left="6971" w:hanging="360"/>
+      </w:pPr>
+      <w:rPr>
+        <w:rFonts w:ascii="Wingdings" w:hAnsi="Wingdings" w:hint="default"/>
+      </w:rPr>
+    </w:lvl>
+  </w:abstractNum>
+  <w:num w:numId="1">
+    <w:abstractNumId w:val="1"/>
+  </w:num>
+  <w:num w:numId="2">
+    <w:abstractNumId w:val="0"/>
+  </w:num>
+</w:numbering>
 </file>
 
 <file path=word/styles.xml><?xml version="1.0" encoding="utf-8"?>
@@ -1022,9 +1355,8 @@
     <w:name w:val="H1"/>
     <w:basedOn w:val="1"/>
     <w:link w:val="H1Char"/>
-    <w:autoRedefine/>
     <w:qFormat/>
-    <w:rsid w:val="008A48C4"/>
+    <w:rsid w:val="00A75534"/>
     <w:pPr>
       <w:ind w:firstLine="0"/>
       <w:jc w:val="center"/>
@@ -1033,6 +1365,7 @@
       <w:rFonts w:ascii="Times New Roman" w:hAnsi="Times New Roman" w:cs="Times New Roman"/>
       <w:b/>
       <w:bCs/>
+      <w:caps/>
       <w:color w:val="000000" w:themeColor="text1"/>
       <w:sz w:val="28"/>
       <w:szCs w:val="28"/>
@@ -1056,11 +1389,12 @@
     <w:name w:val="H1 Char"/>
     <w:basedOn w:val="10"/>
     <w:link w:val="H1"/>
-    <w:rsid w:val="008A48C4"/>
+    <w:rsid w:val="00A75534"/>
     <w:rPr>
       <w:rFonts w:ascii="Times New Roman" w:eastAsiaTheme="majorEastAsia" w:hAnsi="Times New Roman" w:cs="Times New Roman"/>
       <w:b/>
       <w:bCs/>
+      <w:caps/>
       <w:color w:val="000000" w:themeColor="text1"/>
       <w:sz w:val="28"/>
       <w:szCs w:val="28"/>
@@ -1086,7 +1420,7 @@
     <w:name w:val="P"/>
     <w:basedOn w:val="a"/>
     <w:qFormat/>
-    <w:rsid w:val="00B8769A"/>
+    <w:rsid w:val="00A75534"/>
     <w:pPr>
       <w:jc w:val="both"/>
     </w:pPr>

</xml_diff>